<commit_message>
Comecei a trabalhar no movimento das pecas;    Acrescentei um ficheiro texto que indica linhas de atencao
</commit_message>
<xml_diff>
--- a/Instruções_Sobre_O_Jogo.docx
+++ b/Instruções_Sobre_O_Jogo.docx
@@ -98,19 +98,7 @@
               <w:rPr>
                 <w:lang w:val="pt-PT"/>
               </w:rPr>
-              <w:t>rancas (</w:t>
-            </w:r>
-            <w:r>
-              <w:rPr>
-                <w:lang w:val="pt-PT"/>
-              </w:rPr>
-              <w:t>DC</w:t>
-            </w:r>
-            <w:r>
-              <w:rPr>
-                <w:lang w:val="pt-PT"/>
-              </w:rPr>
-              <w:t>)</w:t>
+              <w:t>rancas (DC)</w:t>
             </w:r>
           </w:p>
         </w:tc>
@@ -382,13 +370,12 @@
             <w:r>
               <w:rPr>
                 <w:noProof/>
-                <w:lang w:val="pt-PT"/>
               </w:rPr>
               <w:drawing>
-                <wp:inline distT="0" distB="0" distL="0" distR="0" wp14:anchorId="09C3E8D6" wp14:editId="26262A4E">
-                  <wp:extent cx="813186" cy="950400"/>
-                  <wp:effectExtent l="0" t="0" r="6350" b="2540"/>
-                  <wp:docPr id="14" name="Picture 14"/>
+                <wp:inline distT="0" distB="0" distL="0" distR="0" wp14:anchorId="564A741E" wp14:editId="6CE9E58B">
+                  <wp:extent cx="705393" cy="950400"/>
+                  <wp:effectExtent l="0" t="0" r="0" b="2540"/>
+                  <wp:docPr id="8" name="Picture 8"/>
                   <wp:cNvGraphicFramePr>
                     <a:graphicFrameLocks xmlns:a="http://schemas.openxmlformats.org/drawingml/2006/main" noChangeAspect="1"/>
                   </wp:cNvGraphicFramePr>
@@ -396,7 +383,7 @@
                     <a:graphicData uri="http://schemas.openxmlformats.org/drawingml/2006/picture">
                       <pic:pic xmlns:pic="http://schemas.openxmlformats.org/drawingml/2006/picture">
                         <pic:nvPicPr>
-                          <pic:cNvPr id="0" name="Picture 14"/>
+                          <pic:cNvPr id="0" name="Picture 2"/>
                           <pic:cNvPicPr>
                             <a:picLocks noChangeAspect="1" noChangeArrowheads="1"/>
                           </pic:cNvPicPr>
@@ -417,7 +404,7 @@
                         <pic:spPr bwMode="auto">
                           <a:xfrm>
                             <a:off x="0" y="0"/>
-                            <a:ext cx="813186" cy="950400"/>
+                            <a:ext cx="705393" cy="950400"/>
                           </a:xfrm>
                           <a:prstGeom prst="rect">
                             <a:avLst/>
@@ -433,6 +420,8 @@
                 </wp:inline>
               </w:drawing>
             </w:r>
+            <w:bookmarkStart w:id="0" w:name="_GoBack"/>
+            <w:bookmarkEnd w:id="0"/>
           </w:p>
         </w:tc>
       </w:tr>
@@ -954,13 +943,7 @@
               <w:rPr>
                 <w:lang w:val="pt-PT"/>
               </w:rPr>
-              <w:t xml:space="preserve">Torre </w:t>
-            </w:r>
-            <w:r>
-              <w:rPr>
-                <w:lang w:val="pt-PT"/>
-              </w:rPr>
-              <w:t>vertical</w:t>
+              <w:t>Torre vertical</w:t>
             </w:r>
           </w:p>
         </w:tc>
@@ -1138,6 +1121,9 @@
               </w:rPr>
             </w:pPr>
             <w:r>
+              <w:rPr>
+                <w:noProof/>
+              </w:rPr>
               <w:drawing>
                 <wp:inline distT="0" distB="0" distL="0" distR="0" wp14:anchorId="2C32FFA6" wp14:editId="44F7B4EC">
                   <wp:extent cx="950400" cy="950400"/>
@@ -1426,8 +1412,6 @@
           <w:lang w:val="pt-PT"/>
         </w:rPr>
       </w:pPr>
-      <w:bookmarkStart w:id="0" w:name="_GoBack"/>
-      <w:bookmarkEnd w:id="0"/>
     </w:p>
     <w:sectPr>
       <w:pgSz w:w="12240" w:h="15840"/>
@@ -1840,6 +1824,7 @@
   <w:style w:type="character" w:default="1" w:styleId="DefaultParagraphFont">
     <w:name w:val="Default Paragraph Font"/>
     <w:uiPriority w:val="1"/>
+    <w:semiHidden/>
     <w:unhideWhenUsed/>
   </w:style>
   <w:style w:type="table" w:default="1" w:styleId="TableNormal">

</xml_diff>